<commit_message>
1600 words, 400 more to go
</commit_message>
<xml_diff>
--- a/DS_report.docx
+++ b/DS_report.docx
@@ -1,6 +1,6 @@
 
 <file path=word/document.xml><?xml version="1.0" encoding="utf-8"?>
-<w:document xmlns:wpc="http://schemas.microsoft.com/office/word/2010/wordprocessingCanvas" xmlns:cx="http://schemas.microsoft.com/office/drawing/2014/chartex" xmlns:cx1="http://schemas.microsoft.com/office/drawing/2015/9/8/chartex" xmlns:cx2="http://schemas.microsoft.com/office/drawing/2015/10/21/chartex" xmlns:cx3="http://schemas.microsoft.com/office/drawing/2016/5/9/chartex" xmlns:cx4="http://schemas.microsoft.com/office/drawing/2016/5/10/chartex" xmlns:cx5="http://schemas.microsoft.com/office/drawing/2016/5/11/chartex" xmlns:mc="http://schemas.openxmlformats.org/markup-compatibility/2006" xmlns:o="urn:schemas-microsoft-com:office:office" xmlns:r="http://schemas.openxmlformats.org/officeDocument/2006/relationships" xmlns:m="http://schemas.openxmlformats.org/officeDocument/2006/math" xmlns:v="urn:schemas-microsoft-com:vml" xmlns:wp14="http://schemas.microsoft.com/office/word/2010/wordprocessingDrawing" xmlns:wp="http://schemas.openxmlformats.org/drawingml/2006/wordprocessingDrawing" xmlns:w10="urn:schemas-microsoft-com:office:word" xmlns:w="http://schemas.openxmlformats.org/wordprocessingml/2006/main" xmlns:w14="http://schemas.microsoft.com/office/word/2010/wordml" xmlns:w15="http://schemas.microsoft.com/office/word/2012/wordml" xmlns:w16se="http://schemas.microsoft.com/office/word/2015/wordml/symex" xmlns:wpg="http://schemas.microsoft.com/office/word/2010/wordprocessingGroup" xmlns:wpi="http://schemas.microsoft.com/office/word/2010/wordprocessingInk" xmlns:wne="http://schemas.microsoft.com/office/word/2006/wordml" xmlns:wps="http://schemas.microsoft.com/office/word/2010/wordprocessingShape" mc:Ignorable="w14 w15 w16se wp14">
+<w:document xmlns:wpc="http://schemas.microsoft.com/office/word/2010/wordprocessingCanvas" xmlns:cx="http://schemas.microsoft.com/office/drawing/2014/chartex" xmlns:cx1="http://schemas.microsoft.com/office/drawing/2015/9/8/chartex" xmlns:cx2="http://schemas.microsoft.com/office/drawing/2015/10/21/chartex" xmlns:cx3="http://schemas.microsoft.com/office/drawing/2016/5/9/chartex" xmlns:cx4="http://schemas.microsoft.com/office/drawing/2016/5/10/chartex" xmlns:cx5="http://schemas.microsoft.com/office/drawing/2016/5/11/chartex" xmlns:cx6="http://schemas.microsoft.com/office/drawing/2016/5/12/chartex" xmlns:cx7="http://schemas.microsoft.com/office/drawing/2016/5/13/chartex" xmlns:cx8="http://schemas.microsoft.com/office/drawing/2016/5/14/chartex" xmlns:mc="http://schemas.openxmlformats.org/markup-compatibility/2006" xmlns:o="urn:schemas-microsoft-com:office:office" xmlns:r="http://schemas.openxmlformats.org/officeDocument/2006/relationships" xmlns:m="http://schemas.openxmlformats.org/officeDocument/2006/math" xmlns:v="urn:schemas-microsoft-com:vml" xmlns:wp14="http://schemas.microsoft.com/office/word/2010/wordprocessingDrawing" xmlns:wp="http://schemas.openxmlformats.org/drawingml/2006/wordprocessingDrawing" xmlns:w10="urn:schemas-microsoft-com:office:word" xmlns:w="http://schemas.openxmlformats.org/wordprocessingml/2006/main" xmlns:w14="http://schemas.microsoft.com/office/word/2010/wordml" xmlns:w15="http://schemas.microsoft.com/office/word/2012/wordml" xmlns:w16se="http://schemas.microsoft.com/office/word/2015/wordml/symex" xmlns:wpg="http://schemas.microsoft.com/office/word/2010/wordprocessingGroup" xmlns:wpi="http://schemas.microsoft.com/office/word/2010/wordprocessingInk" xmlns:wne="http://schemas.microsoft.com/office/word/2006/wordml" xmlns:wps="http://schemas.microsoft.com/office/word/2010/wordprocessingShape" mc:Ignorable="w14 w15 w16se wp14">
   <w:body>
     <w:p>
       <w:pPr>
@@ -74,39 +74,7 @@
           <w:sz w:val="24"/>
           <w:szCs w:val="24"/>
         </w:rPr>
-        <w:t xml:space="preserve">These days </w:t>
-      </w:r>
-      <w:r>
-        <w:rPr>
-          <w:rFonts w:ascii="Times New Roman" w:hAnsi="Times New Roman" w:cs="Times New Roman"/>
-          <w:sz w:val="24"/>
-          <w:szCs w:val="24"/>
-        </w:rPr>
-        <w:t>Sentiment ca</w:t>
-      </w:r>
-      <w:r>
-        <w:rPr>
-          <w:rFonts w:ascii="Times New Roman" w:hAnsi="Times New Roman" w:cs="Times New Roman"/>
-          <w:sz w:val="24"/>
-          <w:szCs w:val="24"/>
-        </w:rPr>
-        <w:t>n be determined from various medium</w:t>
-      </w:r>
-      <w:r>
-        <w:rPr>
-          <w:rFonts w:ascii="Times New Roman" w:hAnsi="Times New Roman" w:cs="Times New Roman"/>
-          <w:sz w:val="24"/>
-          <w:szCs w:val="24"/>
-        </w:rPr>
-        <w:t>s: from sentiment associations of words and phrases; to sentiment of sentences, SMS messages, chat messages, and tweets; to sentiment in product reviews, blog posts, and whole documents</w:t>
-      </w:r>
-      <w:r>
-        <w:rPr>
-          <w:rFonts w:ascii="Times New Roman" w:hAnsi="Times New Roman" w:cs="Times New Roman"/>
-          <w:sz w:val="24"/>
-          <w:szCs w:val="24"/>
-        </w:rPr>
-        <w:t>.</w:t>
+        <w:t>These days Sentiment can be determined from various mediums: from sentiment associations of words and phrases; to sentiment of sentences, SMS messages, chat messages, and tweets; to sentiment in product reviews, blog posts, and whole documents.</w:t>
       </w:r>
       <w:r>
         <w:rPr>
@@ -220,23 +188,7 @@
           <w:sz w:val="24"/>
           <w:szCs w:val="24"/>
         </w:rPr>
-        <w:t xml:space="preserve">Many times sentiment in sentence is judged on the basis of component words in it but </w:t>
-      </w:r>
-      <w:r>
-        <w:rPr>
-          <w:rFonts w:ascii="Times New Roman" w:hAnsi="Times New Roman" w:cs="Times New Roman"/>
-          <w:sz w:val="24"/>
-          <w:szCs w:val="24"/>
-        </w:rPr>
-        <w:t>the valence of a sentence is not simply the sum of the polarities of its constituent words</w:t>
-      </w:r>
-      <w:r>
-        <w:rPr>
-          <w:rFonts w:ascii="Times New Roman" w:hAnsi="Times New Roman" w:cs="Times New Roman"/>
-          <w:sz w:val="24"/>
-          <w:szCs w:val="24"/>
-        </w:rPr>
-        <w:t>.</w:t>
+        <w:t>Many times sentiment in sentence is judged on the basis of component words in it but the valence of a sentence is not simply the sum of the polarities of its constituent words.</w:t>
       </w:r>
     </w:p>
     <w:p>
@@ -436,17 +388,7 @@
           <w:szCs w:val="24"/>
           <w:lang w:val="en-AU"/>
         </w:rPr>
-        <w:t>, f9, lmao</w:t>
-      </w:r>
-      <w:r>
-        <w:rPr>
-          <w:rFonts w:ascii="Times New Roman" w:hAnsi="Times New Roman" w:cs="Times New Roman"/>
-          <w:i/>
-          <w:sz w:val="24"/>
-          <w:szCs w:val="24"/>
-          <w:lang w:val="en-AU"/>
-        </w:rPr>
-        <w:t xml:space="preserve">    </w:t>
+        <w:t xml:space="preserve">, f9, lmao    </w:t>
       </w:r>
     </w:p>
     <w:p>
@@ -1371,18 +1313,7 @@
           <w:szCs w:val="24"/>
           <w:shd w:val="clear" w:color="auto" w:fill="FFFFFF"/>
         </w:rPr>
-        <w:t>We watched the movie and</w:t>
-      </w:r>
-      <w:r>
-        <w:rPr>
-          <w:rFonts w:ascii="Times New Roman" w:hAnsi="Times New Roman" w:cs="Times New Roman"/>
-          <w:i/>
-          <w:color w:val="242729"/>
-          <w:sz w:val="24"/>
-          <w:szCs w:val="24"/>
-          <w:shd w:val="clear" w:color="auto" w:fill="FFFFFF"/>
-        </w:rPr>
-        <w:t xml:space="preserve"> went to dinner; it was awful.</w:t>
+        <w:t>We watched the movie and went to dinner; it was awful.</w:t>
       </w:r>
     </w:p>
     <w:p>
@@ -1517,9 +1448,994 @@
           <w:shd w:val="clear" w:color="auto" w:fill="FFFFFF"/>
         </w:rPr>
         <w:t>Challenges</w:t>
+      </w:r>
+    </w:p>
+    <w:p>
+      <w:pPr>
+        <w:pStyle w:val="ListParagraph"/>
+        <w:rPr>
+          <w:rFonts w:ascii="Times New Roman" w:hAnsi="Times New Roman" w:cs="Times New Roman"/>
+          <w:color w:val="242729"/>
+          <w:sz w:val="24"/>
+          <w:szCs w:val="24"/>
+          <w:shd w:val="clear" w:color="auto" w:fill="FFFFFF"/>
+        </w:rPr>
+      </w:pPr>
+    </w:p>
+    <w:p>
+      <w:pPr>
+        <w:pStyle w:val="ListParagraph"/>
+        <w:rPr>
+          <w:rFonts w:ascii="Times New Roman" w:hAnsi="Times New Roman" w:cs="Times New Roman"/>
+          <w:color w:val="242729"/>
+          <w:sz w:val="24"/>
+          <w:szCs w:val="24"/>
+          <w:shd w:val="clear" w:color="auto" w:fill="FFFFFF"/>
+        </w:rPr>
+      </w:pPr>
+      <w:r>
+        <w:rPr>
+          <w:rFonts w:ascii="Times New Roman" w:hAnsi="Times New Roman" w:cs="Times New Roman"/>
+          <w:color w:val="242729"/>
+          <w:sz w:val="24"/>
+          <w:szCs w:val="24"/>
+          <w:shd w:val="clear" w:color="auto" w:fill="FFFFFF"/>
+        </w:rPr>
+        <w:t xml:space="preserve">Various challenges described </w:t>
+      </w:r>
+      <w:r>
+        <w:rPr>
+          <w:rFonts w:ascii="Times New Roman" w:hAnsi="Times New Roman" w:cs="Times New Roman"/>
+          <w:color w:val="242729"/>
+          <w:sz w:val="24"/>
+          <w:szCs w:val="24"/>
+          <w:shd w:val="clear" w:color="auto" w:fill="FFFFFF"/>
+        </w:rPr>
+        <w:t xml:space="preserve">in the challenges section prevent from </w:t>
+      </w:r>
+      <w:r>
+        <w:rPr>
+          <w:rFonts w:ascii="Times New Roman" w:hAnsi="Times New Roman" w:cs="Times New Roman"/>
+          <w:color w:val="242729"/>
+          <w:sz w:val="24"/>
+          <w:szCs w:val="24"/>
+          <w:shd w:val="clear" w:color="auto" w:fill="FFFFFF"/>
+        </w:rPr>
+        <w:lastRenderedPageBreak/>
+        <w:t xml:space="preserve">realizing the true potential of </w:t>
+      </w:r>
+      <w:r>
+        <w:rPr>
+          <w:rFonts w:ascii="Times New Roman" w:hAnsi="Times New Roman" w:cs="Times New Roman"/>
+          <w:color w:val="242729"/>
+          <w:sz w:val="24"/>
+          <w:szCs w:val="24"/>
+          <w:shd w:val="clear" w:color="auto" w:fill="FFFFFF"/>
+        </w:rPr>
+        <w:t>sentiment analysis fully in real life world. Although it is being used in day</w:t>
+      </w:r>
+      <w:r>
+        <w:rPr>
+          <w:rFonts w:ascii="Times New Roman" w:hAnsi="Times New Roman" w:cs="Times New Roman"/>
+          <w:color w:val="242729"/>
+          <w:sz w:val="24"/>
+          <w:szCs w:val="24"/>
+          <w:shd w:val="clear" w:color="auto" w:fill="FFFFFF"/>
+        </w:rPr>
+        <w:t xml:space="preserve"> </w:t>
+      </w:r>
+      <w:r>
+        <w:rPr>
+          <w:rFonts w:ascii="Times New Roman" w:hAnsi="Times New Roman" w:cs="Times New Roman"/>
+          <w:color w:val="242729"/>
+          <w:sz w:val="24"/>
+          <w:szCs w:val="24"/>
+          <w:shd w:val="clear" w:color="auto" w:fill="FFFFFF"/>
+        </w:rPr>
+        <w:t>to</w:t>
+      </w:r>
+      <w:r>
+        <w:rPr>
+          <w:rFonts w:ascii="Times New Roman" w:hAnsi="Times New Roman" w:cs="Times New Roman"/>
+          <w:color w:val="242729"/>
+          <w:sz w:val="24"/>
+          <w:szCs w:val="24"/>
+          <w:shd w:val="clear" w:color="auto" w:fill="FFFFFF"/>
+        </w:rPr>
+        <w:t xml:space="preserve"> </w:t>
+      </w:r>
+      <w:r>
+        <w:rPr>
+          <w:rFonts w:ascii="Times New Roman" w:hAnsi="Times New Roman" w:cs="Times New Roman"/>
+          <w:color w:val="242729"/>
+          <w:sz w:val="24"/>
+          <w:szCs w:val="24"/>
+          <w:shd w:val="clear" w:color="auto" w:fill="FFFFFF"/>
+        </w:rPr>
+        <w:t>day applications these days, be it social media or financial decisions but it has a lot more potential to transform machine learning immensely.</w:t>
+      </w:r>
+    </w:p>
+    <w:p>
+      <w:pPr>
+        <w:pStyle w:val="ListParagraph"/>
+        <w:rPr>
+          <w:rFonts w:ascii="Times New Roman" w:hAnsi="Times New Roman" w:cs="Times New Roman"/>
+          <w:color w:val="242729"/>
+          <w:sz w:val="24"/>
+          <w:szCs w:val="24"/>
+          <w:shd w:val="clear" w:color="auto" w:fill="FFFFFF"/>
+        </w:rPr>
+      </w:pPr>
+      <w:r>
+        <w:rPr>
+          <w:rFonts w:ascii="Times New Roman" w:hAnsi="Times New Roman" w:cs="Times New Roman"/>
+          <w:color w:val="242729"/>
+          <w:sz w:val="24"/>
+          <w:szCs w:val="24"/>
+          <w:shd w:val="clear" w:color="auto" w:fill="FFFFFF"/>
+        </w:rPr>
+        <w:t>One common solution to all the challenges is human intervention. Because ‘machines do analytics, humans do analysis’, as correctly quoted by Anjali Lai, Analyst at Forrester Research. Humans apply prior knowledge they have acquired from their experience</w:t>
+      </w:r>
+      <w:r>
+        <w:rPr>
+          <w:rFonts w:ascii="Times New Roman" w:hAnsi="Times New Roman" w:cs="Times New Roman"/>
+          <w:color w:val="242729"/>
+          <w:sz w:val="24"/>
+          <w:szCs w:val="24"/>
+          <w:shd w:val="clear" w:color="auto" w:fill="FFFFFF"/>
+        </w:rPr>
+        <w:t xml:space="preserve"> because they never learn in isolation but machines learn in isolation because it is the humans who feed them data. So, this blended approach can work really well in solving challenges in which the machines cannot actually recognize the stance of the text like sarcasm, irony, idioms and so on and where the machines cannot differentiate in the sentiment of the text. It is important to keep humans in the loop for the continuous training of the machines and </w:t>
+      </w:r>
+    </w:p>
+    <w:p>
+      <w:pPr>
+        <w:pStyle w:val="ListParagraph"/>
+        <w:rPr>
+          <w:rFonts w:ascii="Times New Roman" w:hAnsi="Times New Roman" w:cs="Times New Roman"/>
+          <w:color w:val="242729"/>
+          <w:sz w:val="24"/>
+          <w:szCs w:val="24"/>
+          <w:shd w:val="clear" w:color="auto" w:fill="FFFFFF"/>
+        </w:rPr>
+      </w:pPr>
+      <w:r>
+        <w:rPr>
+          <w:rFonts w:ascii="Times New Roman" w:hAnsi="Times New Roman" w:cs="Times New Roman"/>
+          <w:color w:val="242729"/>
+          <w:sz w:val="24"/>
+          <w:szCs w:val="24"/>
+          <w:shd w:val="clear" w:color="auto" w:fill="FFFFFF"/>
+        </w:rPr>
+        <w:t>classifiers.</w:t>
+      </w:r>
+    </w:p>
+    <w:p>
+      <w:pPr>
+        <w:pStyle w:val="ListParagraph"/>
+        <w:rPr>
+          <w:rFonts w:ascii="Times New Roman" w:hAnsi="Times New Roman" w:cs="Times New Roman"/>
+          <w:color w:val="242729"/>
+          <w:sz w:val="24"/>
+          <w:szCs w:val="24"/>
+          <w:shd w:val="clear" w:color="auto" w:fill="FFFFFF"/>
+        </w:rPr>
+      </w:pPr>
+      <w:r>
+        <w:rPr>
+          <w:rFonts w:ascii="Times New Roman" w:hAnsi="Times New Roman" w:cs="Times New Roman"/>
+          <w:color w:val="242729"/>
+          <w:sz w:val="24"/>
+          <w:szCs w:val="24"/>
+          <w:shd w:val="clear" w:color="auto" w:fill="FFFFFF"/>
+        </w:rPr>
+        <w:t xml:space="preserve">Adopting a multi method research plan can aid in realizing why a </w:t>
+      </w:r>
+      <w:r>
+        <w:rPr>
+          <w:rFonts w:ascii="Times New Roman" w:hAnsi="Times New Roman" w:cs="Times New Roman"/>
+          <w:color w:val="242729"/>
+          <w:sz w:val="24"/>
+          <w:szCs w:val="24"/>
+          <w:shd w:val="clear" w:color="auto" w:fill="FFFFFF"/>
+        </w:rPr>
+        <w:t>group</w:t>
+      </w:r>
+      <w:r>
+        <w:rPr>
+          <w:rFonts w:ascii="Times New Roman" w:hAnsi="Times New Roman" w:cs="Times New Roman"/>
+          <w:color w:val="242729"/>
+          <w:sz w:val="24"/>
+          <w:szCs w:val="24"/>
+          <w:shd w:val="clear" w:color="auto" w:fill="FFFFFF"/>
+        </w:rPr>
+        <w:t xml:space="preserve"> of users has a particular sentiment at that particular point. Most of the times, sentiment analysis takes into acc</w:t>
+      </w:r>
+      <w:r>
+        <w:rPr>
+          <w:rFonts w:ascii="Times New Roman" w:hAnsi="Times New Roman" w:cs="Times New Roman"/>
+          <w:color w:val="242729"/>
+          <w:sz w:val="24"/>
+          <w:szCs w:val="24"/>
+          <w:shd w:val="clear" w:color="auto" w:fill="FFFFFF"/>
+        </w:rPr>
+        <w:t>ount only the sentiment at a specific</w:t>
+      </w:r>
+      <w:r>
+        <w:rPr>
+          <w:rFonts w:ascii="Times New Roman" w:hAnsi="Times New Roman" w:cs="Times New Roman"/>
+          <w:color w:val="242729"/>
+          <w:sz w:val="24"/>
+          <w:szCs w:val="24"/>
+          <w:shd w:val="clear" w:color="auto" w:fill="FFFFFF"/>
+        </w:rPr>
+        <w:t xml:space="preserve"> point in time</w:t>
+      </w:r>
+      <w:r>
+        <w:rPr>
+          <w:rFonts w:ascii="Times New Roman" w:hAnsi="Times New Roman" w:cs="Times New Roman"/>
+          <w:color w:val="242729"/>
+          <w:sz w:val="24"/>
+          <w:szCs w:val="24"/>
+          <w:shd w:val="clear" w:color="auto" w:fill="FFFFFF"/>
+        </w:rPr>
+        <w:t>. For example, these days there is a lot of negative air around United Airlines. People are regularly bashing and speaking and expressing their opin</w:t>
+      </w:r>
+      <w:r>
+        <w:rPr>
+          <w:rFonts w:ascii="Times New Roman" w:hAnsi="Times New Roman" w:cs="Times New Roman"/>
+          <w:color w:val="242729"/>
+          <w:sz w:val="24"/>
+          <w:szCs w:val="24"/>
+          <w:shd w:val="clear" w:color="auto" w:fill="FFFFFF"/>
+        </w:rPr>
+        <w:t>ions not in favor of</w:t>
+      </w:r>
+      <w:r>
+        <w:rPr>
+          <w:rFonts w:ascii="Times New Roman" w:hAnsi="Times New Roman" w:cs="Times New Roman"/>
+          <w:color w:val="242729"/>
+          <w:sz w:val="24"/>
+          <w:szCs w:val="24"/>
+          <w:shd w:val="clear" w:color="auto" w:fill="FFFFFF"/>
+        </w:rPr>
+        <w:t xml:space="preserve"> the airlines. But, when look</w:t>
+      </w:r>
+      <w:r>
+        <w:rPr>
+          <w:rFonts w:ascii="Times New Roman" w:hAnsi="Times New Roman" w:cs="Times New Roman"/>
+          <w:color w:val="242729"/>
+          <w:sz w:val="24"/>
+          <w:szCs w:val="24"/>
+          <w:shd w:val="clear" w:color="auto" w:fill="FFFFFF"/>
+        </w:rPr>
+        <w:t>ed closely at the</w:t>
+      </w:r>
+      <w:r>
+        <w:rPr>
+          <w:rFonts w:ascii="Times New Roman" w:hAnsi="Times New Roman" w:cs="Times New Roman"/>
+          <w:color w:val="242729"/>
+          <w:sz w:val="24"/>
+          <w:szCs w:val="24"/>
+          <w:shd w:val="clear" w:color="auto" w:fill="FFFFFF"/>
+        </w:rPr>
+        <w:t xml:space="preserve"> previous series </w:t>
+      </w:r>
+      <w:r>
+        <w:rPr>
+          <w:rFonts w:ascii="Times New Roman" w:hAnsi="Times New Roman" w:cs="Times New Roman"/>
+          <w:color w:val="242729"/>
+          <w:sz w:val="24"/>
+          <w:szCs w:val="24"/>
+          <w:shd w:val="clear" w:color="auto" w:fill="FFFFFF"/>
+        </w:rPr>
+        <w:t>of events</w:t>
+      </w:r>
+      <w:r>
+        <w:rPr>
+          <w:rFonts w:ascii="Times New Roman" w:hAnsi="Times New Roman" w:cs="Times New Roman"/>
+          <w:color w:val="242729"/>
+          <w:sz w:val="24"/>
+          <w:szCs w:val="24"/>
+          <w:shd w:val="clear" w:color="auto" w:fill="FFFFFF"/>
+        </w:rPr>
+        <w:t xml:space="preserve"> it is clear that they have done something which has upset their customers. They were under the fire recently for misbehaving with and beating an Asian passenger. </w:t>
+      </w:r>
+    </w:p>
+    <w:p>
+      <w:pPr>
+        <w:pStyle w:val="ListParagraph"/>
+        <w:rPr>
+          <w:rFonts w:ascii="Times New Roman" w:hAnsi="Times New Roman" w:cs="Times New Roman"/>
+          <w:color w:val="242729"/>
+          <w:sz w:val="24"/>
+          <w:szCs w:val="24"/>
+          <w:shd w:val="clear" w:color="auto" w:fill="FFFFFF"/>
+        </w:rPr>
+      </w:pPr>
+      <w:r>
+        <w:rPr>
+          <w:rFonts w:ascii="Times New Roman" w:hAnsi="Times New Roman" w:cs="Times New Roman"/>
+          <w:color w:val="242729"/>
+          <w:sz w:val="24"/>
+          <w:szCs w:val="24"/>
+          <w:shd w:val="clear" w:color="auto" w:fill="FFFFFF"/>
+        </w:rPr>
+        <w:t xml:space="preserve">For better sentiment analysis, previous string of events happened as well as the demographic group among which it happened should be considered. Hence, it is suggested that </w:t>
+      </w:r>
+      <w:r>
+        <w:rPr>
+          <w:rFonts w:ascii="Times New Roman" w:hAnsi="Times New Roman" w:cs="Times New Roman"/>
+          <w:color w:val="242729"/>
+          <w:sz w:val="24"/>
+          <w:szCs w:val="24"/>
+          <w:shd w:val="clear" w:color="auto" w:fill="FFFFFF"/>
+        </w:rPr>
+        <w:t>conducting surveys along with sentiment analysis helps explain rationales and match sentiment data to the relevant audience targets.</w:t>
+      </w:r>
+    </w:p>
+    <w:p>
+      <w:pPr>
+        <w:pStyle w:val="ListParagraph"/>
+        <w:rPr>
+          <w:rFonts w:ascii="Times New Roman" w:hAnsi="Times New Roman" w:cs="Times New Roman"/>
+          <w:color w:val="242729"/>
+          <w:sz w:val="24"/>
+          <w:szCs w:val="24"/>
+          <w:shd w:val="clear" w:color="auto" w:fill="FFFFFF"/>
+        </w:rPr>
+      </w:pPr>
+    </w:p>
+    <w:p>
+      <w:pPr>
+        <w:pStyle w:val="ListParagraph"/>
+        <w:rPr>
+          <w:rFonts w:ascii="Times New Roman" w:hAnsi="Times New Roman" w:cs="Times New Roman"/>
+          <w:color w:val="242729"/>
+          <w:sz w:val="24"/>
+          <w:szCs w:val="24"/>
+          <w:shd w:val="clear" w:color="auto" w:fill="FFFFFF"/>
+        </w:rPr>
+      </w:pPr>
+      <w:r>
+        <w:rPr>
+          <w:rFonts w:ascii="Times New Roman" w:hAnsi="Times New Roman" w:cs="Times New Roman"/>
+          <w:color w:val="242729"/>
+          <w:sz w:val="24"/>
+          <w:szCs w:val="24"/>
+          <w:shd w:val="clear" w:color="auto" w:fill="FFFFFF"/>
+        </w:rPr>
+        <w:t xml:space="preserve">All too often </w:t>
+      </w:r>
+      <w:r>
+        <w:rPr>
+          <w:rFonts w:ascii="Times New Roman" w:hAnsi="Times New Roman" w:cs="Times New Roman"/>
+          <w:color w:val="242729"/>
+          <w:sz w:val="24"/>
+          <w:szCs w:val="24"/>
+          <w:shd w:val="clear" w:color="auto" w:fill="FFFFFF"/>
+        </w:rPr>
+        <w:t xml:space="preserve">in Machine Learning, </w:t>
+      </w:r>
+      <w:r>
+        <w:rPr>
+          <w:rFonts w:ascii="Times New Roman" w:hAnsi="Times New Roman" w:cs="Times New Roman"/>
+          <w:color w:val="242729"/>
+          <w:sz w:val="24"/>
+          <w:szCs w:val="24"/>
+          <w:shd w:val="clear" w:color="auto" w:fill="FFFFFF"/>
+        </w:rPr>
+        <w:t xml:space="preserve">people extract data which prove their hypothesis theory. But, data should be approached with an open mind. </w:t>
+      </w:r>
+    </w:p>
+    <w:p>
+      <w:pPr>
+        <w:pStyle w:val="ListParagraph"/>
+        <w:rPr>
+          <w:rFonts w:ascii="Times New Roman" w:hAnsi="Times New Roman" w:cs="Times New Roman"/>
+          <w:color w:val="242729"/>
+          <w:sz w:val="24"/>
+          <w:szCs w:val="24"/>
+          <w:shd w:val="clear" w:color="auto" w:fill="FFFFFF"/>
+        </w:rPr>
+      </w:pPr>
+      <w:r>
+        <w:rPr>
+          <w:rFonts w:ascii="Times New Roman" w:hAnsi="Times New Roman" w:cs="Times New Roman"/>
+          <w:color w:val="242729"/>
+          <w:sz w:val="24"/>
+          <w:szCs w:val="24"/>
+          <w:shd w:val="clear" w:color="auto" w:fill="FFFFFF"/>
+        </w:rPr>
+        <w:t xml:space="preserve">It is possible that a person tweets or write negative reviews without use of any specific negative words whereas another person writes a positive review using negation. If the classifier will search for some specific negative words, it will simply discard the former and predict the sentiment of the latter as negative since it uses negation. </w:t>
+      </w:r>
+    </w:p>
+    <w:p>
+      <w:pPr>
+        <w:pStyle w:val="ListParagraph"/>
+        <w:rPr>
+          <w:rStyle w:val="apple-converted-space"/>
+          <w:rFonts w:ascii="Times New Roman" w:hAnsi="Times New Roman" w:cs="Times New Roman"/>
+          <w:color w:val="444444"/>
+          <w:sz w:val="24"/>
+          <w:szCs w:val="24"/>
+          <w:shd w:val="clear" w:color="auto" w:fill="FFFFFF"/>
+        </w:rPr>
+      </w:pPr>
+      <w:r>
+        <w:rPr>
+          <w:rFonts w:ascii="Times New Roman" w:hAnsi="Times New Roman" w:cs="Times New Roman"/>
+          <w:color w:val="242729"/>
+          <w:sz w:val="24"/>
+          <w:szCs w:val="24"/>
+          <w:shd w:val="clear" w:color="auto" w:fill="FFFFFF"/>
+        </w:rPr>
+        <w:t>To get a hold of such kind of problem, it is important to observe l</w:t>
+      </w:r>
+      <w:r>
+        <w:rPr>
+          <w:rFonts w:ascii="Times New Roman" w:hAnsi="Times New Roman" w:cs="Times New Roman"/>
+          <w:color w:val="242729"/>
+          <w:sz w:val="24"/>
+          <w:szCs w:val="24"/>
+          <w:shd w:val="clear" w:color="auto" w:fill="FFFFFF"/>
+        </w:rPr>
+        <w:t>arge training sets and explore</w:t>
+      </w:r>
+      <w:r>
+        <w:rPr>
+          <w:rFonts w:ascii="Times New Roman" w:hAnsi="Times New Roman" w:cs="Times New Roman"/>
+          <w:color w:val="242729"/>
+          <w:sz w:val="24"/>
+          <w:szCs w:val="24"/>
+          <w:shd w:val="clear" w:color="auto" w:fill="FFFFFF"/>
+        </w:rPr>
+        <w:t xml:space="preserve"> in depths the sound of the text and </w:t>
+      </w:r>
+      <w:r>
+        <w:rPr>
+          <w:rFonts w:ascii="Times New Roman" w:hAnsi="Times New Roman" w:cs="Times New Roman"/>
+          <w:color w:val="242729"/>
+          <w:sz w:val="24"/>
+          <w:szCs w:val="24"/>
+          <w:shd w:val="clear" w:color="auto" w:fill="FFFFFF"/>
+        </w:rPr>
+        <w:t>then deciding upon the sentiment, instead of simply searching for specific words or markers in the text</w:t>
+      </w:r>
+      <w:r>
+        <w:rPr>
+          <w:rFonts w:ascii="Times New Roman" w:hAnsi="Times New Roman" w:cs="Times New Roman"/>
+          <w:color w:val="242729"/>
+          <w:sz w:val="24"/>
+          <w:szCs w:val="24"/>
+          <w:shd w:val="clear" w:color="auto" w:fill="FFFFFF"/>
+        </w:rPr>
+        <w:t>.</w:t>
+      </w:r>
+      <w:r>
+        <w:rPr>
+          <w:rFonts w:ascii="Times New Roman" w:hAnsi="Times New Roman" w:cs="Times New Roman"/>
+          <w:color w:val="242729"/>
+          <w:sz w:val="24"/>
+          <w:szCs w:val="24"/>
+          <w:shd w:val="clear" w:color="auto" w:fill="FFFFFF"/>
+        </w:rPr>
+        <w:t xml:space="preserve"> </w:t>
+      </w:r>
+      <w:r>
+        <w:rPr>
+          <w:rFonts w:ascii="Times New Roman" w:hAnsi="Times New Roman" w:cs="Times New Roman"/>
+          <w:color w:val="444444"/>
+          <w:sz w:val="24"/>
+          <w:szCs w:val="24"/>
+          <w:shd w:val="clear" w:color="auto" w:fill="FFFFFF"/>
+        </w:rPr>
+        <w:t>No particular data point is necessarily relevant. It’s the aggregate that matters.</w:t>
+      </w:r>
+      <w:r>
+        <w:rPr>
+          <w:rStyle w:val="apple-converted-space"/>
+          <w:rFonts w:ascii="Times New Roman" w:hAnsi="Times New Roman" w:cs="Times New Roman"/>
+          <w:color w:val="444444"/>
+          <w:sz w:val="24"/>
+          <w:szCs w:val="24"/>
+          <w:shd w:val="clear" w:color="auto" w:fill="FFFFFF"/>
+        </w:rPr>
+        <w:t> </w:t>
+      </w:r>
+    </w:p>
+    <w:p>
+      <w:pPr>
+        <w:pStyle w:val="ListParagraph"/>
+        <w:rPr>
+          <w:rFonts w:ascii="Times New Roman" w:hAnsi="Times New Roman" w:cs="Times New Roman"/>
+          <w:color w:val="242729"/>
+          <w:sz w:val="24"/>
+          <w:szCs w:val="24"/>
+          <w:shd w:val="clear" w:color="auto" w:fill="FFFFFF"/>
+        </w:rPr>
+      </w:pPr>
+      <w:r>
+        <w:rPr>
+          <w:rStyle w:val="apple-converted-space"/>
+          <w:rFonts w:ascii="Times New Roman" w:hAnsi="Times New Roman" w:cs="Times New Roman"/>
+          <w:color w:val="444444"/>
+          <w:sz w:val="24"/>
+          <w:szCs w:val="24"/>
+          <w:shd w:val="clear" w:color="auto" w:fill="FFFFFF"/>
+        </w:rPr>
+        <w:t>Moreover, humans do not have any control over their sentiments</w:t>
+      </w:r>
+      <w:r>
+        <w:rPr>
+          <w:rStyle w:val="apple-converted-space"/>
+          <w:rFonts w:ascii="Times New Roman" w:hAnsi="Times New Roman" w:cs="Times New Roman"/>
+          <w:color w:val="444444"/>
+          <w:sz w:val="24"/>
+          <w:szCs w:val="24"/>
+          <w:shd w:val="clear" w:color="auto" w:fill="FFFFFF"/>
+        </w:rPr>
+        <w:t xml:space="preserve">. </w:t>
+      </w:r>
+      <w:r>
+        <w:rPr>
+          <w:rStyle w:val="apple-converted-space"/>
+          <w:rFonts w:ascii="Times New Roman" w:hAnsi="Times New Roman" w:cs="Times New Roman"/>
+          <w:color w:val="444444"/>
+          <w:sz w:val="24"/>
+          <w:szCs w:val="24"/>
+          <w:shd w:val="clear" w:color="auto" w:fill="FFFFFF"/>
+        </w:rPr>
+        <w:t xml:space="preserve">They are fickle-minded by nature. Since sentiments of a person change from </w:t>
+      </w:r>
+      <w:r>
+        <w:rPr>
+          <w:rStyle w:val="apple-converted-space"/>
+          <w:rFonts w:ascii="Times New Roman" w:hAnsi="Times New Roman" w:cs="Times New Roman"/>
+          <w:color w:val="444444"/>
+          <w:sz w:val="24"/>
+          <w:szCs w:val="24"/>
+          <w:shd w:val="clear" w:color="auto" w:fill="FFFFFF"/>
+        </w:rPr>
+        <w:lastRenderedPageBreak/>
+        <w:t>time-to-time, sentiment analysis systems should be made such that they can adapt themselves dynamically.</w:t>
+      </w:r>
+      <w:r>
+        <w:rPr>
+          <w:rStyle w:val="apple-converted-space"/>
+          <w:rFonts w:ascii="Times New Roman" w:hAnsi="Times New Roman" w:cs="Times New Roman"/>
+          <w:color w:val="444444"/>
+          <w:sz w:val="24"/>
+          <w:szCs w:val="24"/>
+          <w:shd w:val="clear" w:color="auto" w:fill="FFFFFF"/>
+        </w:rPr>
+        <w:t xml:space="preserve"> </w:t>
+      </w:r>
+      <w:r>
+        <w:rPr>
+          <w:rFonts w:ascii="Times New Roman" w:hAnsi="Times New Roman" w:cs="Times New Roman"/>
+          <w:color w:val="242729"/>
+          <w:sz w:val="24"/>
+          <w:szCs w:val="24"/>
+          <w:shd w:val="clear" w:color="auto" w:fill="FFFFFF"/>
+        </w:rPr>
+        <w:t>Th</w:t>
+      </w:r>
+      <w:r>
+        <w:rPr>
+          <w:rFonts w:ascii="Times New Roman" w:hAnsi="Times New Roman" w:cs="Times New Roman"/>
+          <w:color w:val="242729"/>
+          <w:sz w:val="24"/>
+          <w:szCs w:val="24"/>
+          <w:shd w:val="clear" w:color="auto" w:fill="FFFFFF"/>
+        </w:rPr>
+        <w:t xml:space="preserve">is can take at least 2-3 decades </w:t>
+      </w:r>
+      <w:r>
+        <w:rPr>
+          <w:rFonts w:ascii="Times New Roman" w:hAnsi="Times New Roman" w:cs="Times New Roman"/>
+          <w:color w:val="242729"/>
+          <w:sz w:val="24"/>
+          <w:szCs w:val="24"/>
+          <w:shd w:val="clear" w:color="auto" w:fill="FFFFFF"/>
+        </w:rPr>
+        <w:t>because it is an incredibly difficult issue</w:t>
+      </w:r>
+      <w:r>
+        <w:rPr>
+          <w:rFonts w:ascii="Times New Roman" w:hAnsi="Times New Roman" w:cs="Times New Roman"/>
+          <w:color w:val="242729"/>
+          <w:sz w:val="24"/>
+          <w:szCs w:val="24"/>
+          <w:shd w:val="clear" w:color="auto" w:fill="FFFFFF"/>
+        </w:rPr>
+        <w:t xml:space="preserve">. It is important to take an incredibly sophisticated and </w:t>
+      </w:r>
+      <w:r>
+        <w:rPr>
+          <w:rFonts w:ascii="Times New Roman" w:hAnsi="Times New Roman" w:cs="Times New Roman"/>
+          <w:color w:val="242729"/>
+          <w:sz w:val="24"/>
+          <w:szCs w:val="24"/>
+          <w:shd w:val="clear" w:color="auto" w:fill="FFFFFF"/>
+        </w:rPr>
+        <w:t>rigorous approach to solve this issue.</w:t>
+      </w:r>
+    </w:p>
+    <w:p>
+      <w:pPr>
+        <w:pStyle w:val="ListParagraph"/>
+        <w:rPr>
+          <w:rFonts w:ascii="Times New Roman" w:hAnsi="Times New Roman" w:cs="Times New Roman"/>
+          <w:color w:val="242729"/>
+          <w:sz w:val="24"/>
+          <w:szCs w:val="24"/>
+          <w:shd w:val="clear" w:color="auto" w:fill="FFFFFF"/>
+        </w:rPr>
+      </w:pPr>
+    </w:p>
+    <w:p>
+      <w:pPr>
+        <w:pStyle w:val="ListParagraph"/>
+        <w:rPr>
+          <w:rFonts w:ascii="Times New Roman" w:hAnsi="Times New Roman" w:cs="Times New Roman"/>
+          <w:color w:val="242729"/>
+          <w:sz w:val="24"/>
+          <w:szCs w:val="24"/>
+          <w:shd w:val="clear" w:color="auto" w:fill="FFFFFF"/>
+        </w:rPr>
+      </w:pPr>
+      <w:r>
+        <w:rPr>
+          <w:rFonts w:ascii="Times New Roman" w:hAnsi="Times New Roman" w:cs="Times New Roman"/>
+          <w:color w:val="242729"/>
+          <w:sz w:val="24"/>
+          <w:szCs w:val="24"/>
+          <w:shd w:val="clear" w:color="auto" w:fill="FFFFFF"/>
+        </w:rPr>
+        <w:t xml:space="preserve">Conclusion and Future scope </w:t>
+      </w:r>
+    </w:p>
+    <w:p>
+      <w:pPr>
+        <w:pStyle w:val="ListParagraph"/>
+        <w:rPr>
+          <w:rFonts w:ascii="Times New Roman" w:hAnsi="Times New Roman" w:cs="Times New Roman"/>
+          <w:color w:val="242729"/>
+          <w:sz w:val="24"/>
+          <w:szCs w:val="24"/>
+          <w:shd w:val="clear" w:color="auto" w:fill="FFFFFF"/>
+        </w:rPr>
+      </w:pPr>
+    </w:p>
+    <w:p>
+      <w:pPr>
+        <w:pStyle w:val="ListParagraph"/>
+        <w:rPr>
+          <w:rFonts w:ascii="Times New Roman" w:hAnsi="Times New Roman" w:cs="Times New Roman"/>
+          <w:color w:val="242729"/>
+          <w:sz w:val="24"/>
+          <w:szCs w:val="24"/>
+          <w:shd w:val="clear" w:color="auto" w:fill="FFFFFF"/>
+        </w:rPr>
+      </w:pPr>
+      <w:r>
+        <w:rPr>
+          <w:rFonts w:ascii="Times New Roman" w:hAnsi="Times New Roman" w:cs="Times New Roman"/>
+          <w:color w:val="242729"/>
+          <w:sz w:val="24"/>
+          <w:szCs w:val="24"/>
+          <w:shd w:val="clear" w:color="auto" w:fill="FFFFFF"/>
+        </w:rPr>
+        <w:t xml:space="preserve">This report presents an overview of what </w:t>
+      </w:r>
+      <w:r>
+        <w:rPr>
+          <w:rFonts w:ascii="Times New Roman" w:hAnsi="Times New Roman" w:cs="Times New Roman"/>
+          <w:color w:val="242729"/>
+          <w:sz w:val="24"/>
+          <w:szCs w:val="24"/>
+          <w:shd w:val="clear" w:color="auto" w:fill="FFFFFF"/>
+        </w:rPr>
+        <w:t xml:space="preserve">exactly </w:t>
+      </w:r>
+      <w:r>
+        <w:rPr>
+          <w:rFonts w:ascii="Times New Roman" w:hAnsi="Times New Roman" w:cs="Times New Roman"/>
+          <w:color w:val="242729"/>
+          <w:sz w:val="24"/>
+          <w:szCs w:val="24"/>
+          <w:shd w:val="clear" w:color="auto" w:fill="FFFFFF"/>
+        </w:rPr>
+        <w:t>sentiment discovery and analysis means, w</w:t>
+      </w:r>
+      <w:r>
+        <w:rPr>
+          <w:rFonts w:ascii="Times New Roman" w:hAnsi="Times New Roman" w:cs="Times New Roman"/>
+          <w:color w:val="242729"/>
+          <w:sz w:val="24"/>
+          <w:szCs w:val="24"/>
+          <w:shd w:val="clear" w:color="auto" w:fill="FFFFFF"/>
+        </w:rPr>
+        <w:t>hat are the its various applications, approaches and challenges.</w:t>
+      </w:r>
+    </w:p>
+    <w:p>
+      <w:pPr>
+        <w:pStyle w:val="ListParagraph"/>
+        <w:rPr>
+          <w:rFonts w:ascii="Times New Roman" w:hAnsi="Times New Roman" w:cs="Times New Roman"/>
+          <w:color w:val="242729"/>
+          <w:sz w:val="24"/>
+          <w:szCs w:val="24"/>
+          <w:shd w:val="clear" w:color="auto" w:fill="FFFFFF"/>
+        </w:rPr>
+      </w:pPr>
+      <w:r>
+        <w:rPr>
+          <w:rFonts w:ascii="Times New Roman" w:hAnsi="Times New Roman" w:cs="Times New Roman"/>
+          <w:color w:val="2E2E2E"/>
+          <w:sz w:val="24"/>
+          <w:szCs w:val="24"/>
+          <w:shd w:val="clear" w:color="auto" w:fill="FFFFFF"/>
+        </w:rPr>
+        <w:t>Information from micro-blogs, blogs and forums as well as ne</w:t>
+      </w:r>
+      <w:r>
+        <w:rPr>
+          <w:rFonts w:ascii="Times New Roman" w:hAnsi="Times New Roman" w:cs="Times New Roman"/>
+          <w:color w:val="2E2E2E"/>
+          <w:sz w:val="24"/>
+          <w:szCs w:val="24"/>
+          <w:shd w:val="clear" w:color="auto" w:fill="FFFFFF"/>
+        </w:rPr>
+        <w:t>ws source, is widely used in sentiment analysis recently. This</w:t>
+      </w:r>
+      <w:r>
+        <w:rPr>
+          <w:rFonts w:ascii="Times New Roman" w:hAnsi="Times New Roman" w:cs="Times New Roman"/>
+          <w:color w:val="2E2E2E"/>
+          <w:sz w:val="24"/>
+          <w:szCs w:val="24"/>
+          <w:shd w:val="clear" w:color="auto" w:fill="FFFFFF"/>
+        </w:rPr>
+        <w:t xml:space="preserve"> information plays a great role</w:t>
+      </w:r>
+      <w:r>
+        <w:rPr>
+          <w:rFonts w:ascii="Times New Roman" w:hAnsi="Times New Roman" w:cs="Times New Roman"/>
+          <w:color w:val="2E2E2E"/>
+          <w:sz w:val="24"/>
+          <w:szCs w:val="24"/>
+          <w:shd w:val="clear" w:color="auto" w:fill="FFFFFF"/>
+        </w:rPr>
+        <w:t xml:space="preserve"> in expressing people’s emotions</w:t>
+      </w:r>
+      <w:r>
+        <w:rPr>
+          <w:rFonts w:ascii="Times New Roman" w:hAnsi="Times New Roman" w:cs="Times New Roman"/>
+          <w:color w:val="2E2E2E"/>
+          <w:sz w:val="24"/>
+          <w:szCs w:val="24"/>
+          <w:shd w:val="clear" w:color="auto" w:fill="FFFFFF"/>
+        </w:rPr>
+        <w:t>, or opinions about a certain topic or product</w:t>
+      </w:r>
+      <w:r>
+        <w:rPr>
+          <w:rFonts w:ascii="Times New Roman" w:hAnsi="Times New Roman" w:cs="Times New Roman"/>
+          <w:color w:val="2E2E2E"/>
+          <w:sz w:val="24"/>
+          <w:szCs w:val="24"/>
+          <w:shd w:val="clear" w:color="auto" w:fill="FFFFFF"/>
+        </w:rPr>
+        <w:t>.</w:t>
+      </w:r>
+      <w:r>
+        <w:rPr>
+          <w:rFonts w:ascii="Times New Roman" w:hAnsi="Times New Roman" w:cs="Times New Roman"/>
+          <w:color w:val="2E2E2E"/>
+          <w:sz w:val="24"/>
+          <w:szCs w:val="24"/>
+          <w:shd w:val="clear" w:color="auto" w:fill="FFFFFF"/>
+        </w:rPr>
+        <w:t xml:space="preserve"> </w:t>
+      </w:r>
+      <w:r>
+        <w:rPr>
+          <w:rFonts w:ascii="Times New Roman" w:hAnsi="Times New Roman" w:cs="Times New Roman"/>
+          <w:color w:val="242729"/>
+          <w:sz w:val="24"/>
+          <w:szCs w:val="24"/>
+          <w:shd w:val="clear" w:color="auto" w:fill="FFFFFF"/>
+        </w:rPr>
+        <w:t>With</w:t>
+      </w:r>
+      <w:r>
+        <w:rPr>
+          <w:rFonts w:ascii="Times New Roman" w:hAnsi="Times New Roman" w:cs="Times New Roman"/>
+          <w:color w:val="242729"/>
+          <w:sz w:val="24"/>
+          <w:szCs w:val="24"/>
+          <w:shd w:val="clear" w:color="auto" w:fill="FFFFFF"/>
+        </w:rPr>
+        <w:t xml:space="preserve"> the explosive use of social media websites like Facebook, Twitter, Instagram etc. it is easy to get day to day, in fact second to second update about what a person is upto, what are his opinions about a particular movie or what is his review of a new restaurant in town.</w:t>
+      </w:r>
+    </w:p>
+    <w:p>
+      <w:pPr>
+        <w:pStyle w:val="ListParagraph"/>
+        <w:rPr>
+          <w:rFonts w:ascii="Times New Roman" w:hAnsi="Times New Roman" w:cs="Times New Roman"/>
+          <w:color w:val="242729"/>
+          <w:sz w:val="24"/>
+          <w:szCs w:val="24"/>
+          <w:shd w:val="clear" w:color="auto" w:fill="FFFFFF"/>
+        </w:rPr>
+      </w:pPr>
+      <w:r>
+        <w:rPr>
+          <w:rFonts w:ascii="Times New Roman" w:hAnsi="Times New Roman" w:cs="Times New Roman"/>
+          <w:color w:val="242729"/>
+          <w:sz w:val="24"/>
+          <w:szCs w:val="24"/>
+          <w:shd w:val="clear" w:color="auto" w:fill="FFFFFF"/>
+        </w:rPr>
+        <w:t xml:space="preserve">For example, consider, some users review a restaurant negatively due to some personal </w:t>
+      </w:r>
+      <w:r>
+        <w:rPr>
+          <w:rFonts w:ascii="Times New Roman" w:hAnsi="Times New Roman" w:cs="Times New Roman"/>
+          <w:color w:val="242729"/>
+          <w:sz w:val="24"/>
+          <w:szCs w:val="24"/>
+          <w:shd w:val="clear" w:color="auto" w:fill="FFFFFF"/>
+        </w:rPr>
+        <w:t>enmity, but still it creates a ‘buzz’ about the restaurant.</w:t>
+      </w:r>
+    </w:p>
+    <w:p>
+      <w:pPr>
+        <w:pStyle w:val="ListParagraph"/>
+        <w:rPr>
+          <w:rFonts w:ascii="Times New Roman" w:hAnsi="Times New Roman" w:cs="Times New Roman"/>
+          <w:color w:val="242729"/>
+          <w:sz w:val="24"/>
+          <w:szCs w:val="24"/>
+          <w:shd w:val="clear" w:color="auto" w:fill="FFFFFF"/>
+        </w:rPr>
+      </w:pPr>
+      <w:r>
+        <w:rPr>
+          <w:rFonts w:ascii="Times New Roman" w:hAnsi="Times New Roman" w:cs="Times New Roman"/>
+          <w:color w:val="242729"/>
+          <w:sz w:val="24"/>
+          <w:szCs w:val="24"/>
+          <w:shd w:val="clear" w:color="auto" w:fill="FFFFFF"/>
+        </w:rPr>
+        <w:t xml:space="preserve">This indicates even if illegitimate users get through, sentiment analysis systems can still be valuable to the </w:t>
       </w:r>
       <w:bookmarkStart w:id="0" w:name="_GoBack"/>
       <w:bookmarkEnd w:id="0"/>
+      <w:r>
+        <w:rPr>
+          <w:rFonts w:ascii="Times New Roman" w:hAnsi="Times New Roman" w:cs="Times New Roman"/>
+          <w:color w:val="242729"/>
+          <w:sz w:val="24"/>
+          <w:szCs w:val="24"/>
+          <w:shd w:val="clear" w:color="auto" w:fill="FFFFFF"/>
+        </w:rPr>
+        <w:t xml:space="preserve">consumers.  </w:t>
+      </w:r>
+    </w:p>
+    <w:p>
+      <w:pPr>
+        <w:pStyle w:val="ListParagraph"/>
+        <w:rPr>
+          <w:rFonts w:ascii="Times New Roman" w:hAnsi="Times New Roman" w:cs="Times New Roman"/>
+          <w:color w:val="242729"/>
+          <w:sz w:val="24"/>
+          <w:szCs w:val="24"/>
+          <w:shd w:val="clear" w:color="auto" w:fill="FFFFFF"/>
+        </w:rPr>
+      </w:pPr>
+      <w:r>
+        <w:rPr>
+          <w:rFonts w:ascii="Times New Roman" w:hAnsi="Times New Roman" w:cs="Times New Roman"/>
+          <w:color w:val="242729"/>
+          <w:sz w:val="24"/>
+          <w:szCs w:val="24"/>
+          <w:shd w:val="clear" w:color="auto" w:fill="FFFFFF"/>
+        </w:rPr>
+        <w:t xml:space="preserve">Also, there is continual research going on to improvise the methods of sentiment analysis. All of the methods that are discussed in this </w:t>
+      </w:r>
+      <w:r>
+        <w:rPr>
+          <w:rFonts w:ascii="Times New Roman" w:hAnsi="Times New Roman" w:cs="Times New Roman"/>
+          <w:color w:val="242729"/>
+          <w:sz w:val="24"/>
+          <w:szCs w:val="24"/>
+          <w:shd w:val="clear" w:color="auto" w:fill="FFFFFF"/>
+        </w:rPr>
+        <w:t>report has some pros and cons. For effective sentiment analysis, it is important to have a good system, or in other words, a good classifier, which can analyze and extract important information from the training data, i.e. give better F-scores.</w:t>
+      </w:r>
+    </w:p>
+    <w:p>
+      <w:pPr>
+        <w:pStyle w:val="ListParagraph"/>
+        <w:rPr>
+          <w:rFonts w:ascii="Times New Roman" w:hAnsi="Times New Roman" w:cs="Times New Roman"/>
+          <w:color w:val="242729"/>
+          <w:sz w:val="24"/>
+          <w:szCs w:val="24"/>
+          <w:shd w:val="clear" w:color="auto" w:fill="FFFFFF"/>
+        </w:rPr>
+      </w:pPr>
+      <w:r>
+        <w:rPr>
+          <w:rFonts w:ascii="Times New Roman" w:hAnsi="Times New Roman" w:cs="Times New Roman"/>
+          <w:color w:val="242729"/>
+          <w:sz w:val="24"/>
+          <w:szCs w:val="24"/>
+          <w:shd w:val="clear" w:color="auto" w:fill="FFFFFF"/>
+        </w:rPr>
+        <w:t>The future scope of sentiment an</w:t>
+      </w:r>
+      <w:r>
+        <w:rPr>
+          <w:rFonts w:ascii="Times New Roman" w:hAnsi="Times New Roman" w:cs="Times New Roman"/>
+          <w:color w:val="242729"/>
+          <w:sz w:val="24"/>
+          <w:szCs w:val="24"/>
+          <w:shd w:val="clear" w:color="auto" w:fill="FFFFFF"/>
+        </w:rPr>
+        <w:t>alysis is really bright. This is a discovery that is going to change the future of Machine Learning and Artificial Intelligence tremendously.</w:t>
+      </w:r>
+    </w:p>
+    <w:p>
+      <w:pPr>
+        <w:pStyle w:val="ListParagraph"/>
+        <w:rPr>
+          <w:rFonts w:ascii="Times New Roman" w:hAnsi="Times New Roman" w:cs="Times New Roman"/>
+          <w:color w:val="242729"/>
+          <w:sz w:val="24"/>
+          <w:szCs w:val="24"/>
+          <w:shd w:val="clear" w:color="auto" w:fill="FFFFFF"/>
+        </w:rPr>
+      </w:pPr>
+      <w:r>
+        <w:rPr>
+          <w:rFonts w:ascii="Times New Roman" w:hAnsi="Times New Roman" w:cs="Times New Roman"/>
+          <w:color w:val="242729"/>
+          <w:sz w:val="24"/>
+          <w:szCs w:val="24"/>
+          <w:shd w:val="clear" w:color="auto" w:fill="FFFFFF"/>
+        </w:rPr>
+        <w:t>Of course there is still a lot to do in this sphere because this is still in an experimental phase in many industries.</w:t>
+      </w:r>
+    </w:p>
+    <w:p>
+      <w:pPr>
+        <w:pStyle w:val="ListParagraph"/>
+        <w:rPr>
+          <w:rFonts w:ascii="Times New Roman" w:hAnsi="Times New Roman" w:cs="Times New Roman"/>
+          <w:color w:val="242729"/>
+          <w:sz w:val="24"/>
+          <w:szCs w:val="24"/>
+          <w:shd w:val="clear" w:color="auto" w:fill="FFFFFF"/>
+        </w:rPr>
+      </w:pPr>
+    </w:p>
+    <w:p>
+      <w:pPr>
+        <w:pStyle w:val="ListParagraph"/>
+        <w:rPr>
+          <w:rFonts w:ascii="Times New Roman" w:hAnsi="Times New Roman" w:cs="Times New Roman"/>
+          <w:color w:val="242729"/>
+          <w:sz w:val="24"/>
+          <w:szCs w:val="24"/>
+          <w:shd w:val="clear" w:color="auto" w:fill="FFFFFF"/>
+        </w:rPr>
+      </w:pPr>
     </w:p>
     <w:p>
       <w:pPr>
@@ -1579,7 +2495,7 @@
 </file>
 
 <file path=word/numbering.xml><?xml version="1.0" encoding="utf-8"?>
-<w:numbering xmlns:wpc="http://schemas.microsoft.com/office/word/2010/wordprocessingCanvas" xmlns:cx="http://schemas.microsoft.com/office/drawing/2014/chartex" xmlns:cx1="http://schemas.microsoft.com/office/drawing/2015/9/8/chartex" xmlns:cx2="http://schemas.microsoft.com/office/drawing/2015/10/21/chartex" xmlns:cx3="http://schemas.microsoft.com/office/drawing/2016/5/9/chartex" xmlns:cx4="http://schemas.microsoft.com/office/drawing/2016/5/10/chartex" xmlns:cx5="http://schemas.microsoft.com/office/drawing/2016/5/11/chartex" xmlns:mc="http://schemas.openxmlformats.org/markup-compatibility/2006" xmlns:o="urn:schemas-microsoft-com:office:office" xmlns:r="http://schemas.openxmlformats.org/officeDocument/2006/relationships" xmlns:m="http://schemas.openxmlformats.org/officeDocument/2006/math" xmlns:v="urn:schemas-microsoft-com:vml" xmlns:wp14="http://schemas.microsoft.com/office/word/2010/wordprocessingDrawing" xmlns:wp="http://schemas.openxmlformats.org/drawingml/2006/wordprocessingDrawing" xmlns:w10="urn:schemas-microsoft-com:office:word" xmlns:w="http://schemas.openxmlformats.org/wordprocessingml/2006/main" xmlns:w14="http://schemas.microsoft.com/office/word/2010/wordml" xmlns:w15="http://schemas.microsoft.com/office/word/2012/wordml" xmlns:w16se="http://schemas.microsoft.com/office/word/2015/wordml/symex" xmlns:wpg="http://schemas.microsoft.com/office/word/2010/wordprocessingGroup" xmlns:wpi="http://schemas.microsoft.com/office/word/2010/wordprocessingInk" xmlns:wne="http://schemas.microsoft.com/office/word/2006/wordml" xmlns:wps="http://schemas.microsoft.com/office/word/2010/wordprocessingShape" mc:Ignorable="w14 w15 w16se wp14">
+<w:numbering xmlns:wpc="http://schemas.microsoft.com/office/word/2010/wordprocessingCanvas" xmlns:cx="http://schemas.microsoft.com/office/drawing/2014/chartex" xmlns:cx1="http://schemas.microsoft.com/office/drawing/2015/9/8/chartex" xmlns:cx2="http://schemas.microsoft.com/office/drawing/2015/10/21/chartex" xmlns:cx3="http://schemas.microsoft.com/office/drawing/2016/5/9/chartex" xmlns:cx4="http://schemas.microsoft.com/office/drawing/2016/5/10/chartex" xmlns:cx5="http://schemas.microsoft.com/office/drawing/2016/5/11/chartex" xmlns:cx6="http://schemas.microsoft.com/office/drawing/2016/5/12/chartex" xmlns:cx7="http://schemas.microsoft.com/office/drawing/2016/5/13/chartex" xmlns:cx8="http://schemas.microsoft.com/office/drawing/2016/5/14/chartex" xmlns:mc="http://schemas.openxmlformats.org/markup-compatibility/2006" xmlns:o="urn:schemas-microsoft-com:office:office" xmlns:r="http://schemas.openxmlformats.org/officeDocument/2006/relationships" xmlns:m="http://schemas.openxmlformats.org/officeDocument/2006/math" xmlns:v="urn:schemas-microsoft-com:vml" xmlns:wp14="http://schemas.microsoft.com/office/word/2010/wordprocessingDrawing" xmlns:wp="http://schemas.openxmlformats.org/drawingml/2006/wordprocessingDrawing" xmlns:w10="urn:schemas-microsoft-com:office:word" xmlns:w="http://schemas.openxmlformats.org/wordprocessingml/2006/main" xmlns:w14="http://schemas.microsoft.com/office/word/2010/wordml" xmlns:w15="http://schemas.microsoft.com/office/word/2012/wordml" xmlns:w16se="http://schemas.microsoft.com/office/word/2015/wordml/symex" xmlns:wpg="http://schemas.microsoft.com/office/word/2010/wordprocessingGroup" xmlns:wpi="http://schemas.microsoft.com/office/word/2010/wordprocessingInk" xmlns:wne="http://schemas.microsoft.com/office/word/2006/wordml" xmlns:wps="http://schemas.microsoft.com/office/word/2010/wordprocessingShape" mc:Ignorable="w14 w15 w16se wp14">
   <w:abstractNum w:abstractNumId="0" w15:restartNumberingAfterBreak="0">
     <w:nsid w:val="6E8C479B"/>
     <w:multiLevelType w:val="hybridMultilevel"/>
@@ -2075,6 +2991,7 @@
   <w:style w:type="character" w:default="1" w:styleId="DefaultParagraphFont">
     <w:name w:val="Default Paragraph Font"/>
     <w:uiPriority w:val="1"/>
+    <w:semiHidden/>
     <w:unhideWhenUsed/>
   </w:style>
   <w:style w:type="table" w:default="1" w:styleId="TableNormal">
@@ -2108,6 +3025,11 @@
       <w:ind w:left="720"/>
       <w:contextualSpacing/>
     </w:pPr>
+  </w:style>
+  <w:style w:type="character" w:customStyle="1" w:styleId="apple-converted-space">
+    <w:name w:val="apple-converted-space"/>
+    <w:basedOn w:val="DefaultParagraphFont"/>
+    <w:rsid w:val="009C7FBC"/>
   </w:style>
 </w:styles>
 </file>
@@ -2412,7 +3334,7 @@
 </file>
 
 <file path=customXml/itemProps1.xml><?xml version="1.0" encoding="utf-8"?>
-<ds:datastoreItem xmlns:ds="http://schemas.openxmlformats.org/officeDocument/2006/customXml" ds:itemID="{AB91683C-8536-492D-B073-E6C006E5130B}">
+<ds:datastoreItem xmlns:ds="http://schemas.openxmlformats.org/officeDocument/2006/customXml" ds:itemID="{3F169707-444A-4442-AA42-002ABEA6C8DD}">
   <ds:schemaRefs>
     <ds:schemaRef ds:uri="http://schemas.openxmlformats.org/officeDocument/2006/bibliography"/>
   </ds:schemaRefs>

</xml_diff>